<commit_message>
enemies and bullet redo
</commit_message>
<xml_diff>
--- a/References.docx
+++ b/References.docx
@@ -3,6 +3,11 @@
 <w:document xmlns:wpc="http://schemas.microsoft.com/office/word/2010/wordprocessingCanvas" xmlns:cx="http://schemas.microsoft.com/office/drawing/2014/chartex" xmlns:cx1="http://schemas.microsoft.com/office/drawing/2015/9/8/chartex" xmlns:cx2="http://schemas.microsoft.com/office/drawing/2015/10/21/chartex" xmlns:cx3="http://schemas.microsoft.com/office/drawing/2016/5/9/chartex" xmlns:cx4="http://schemas.microsoft.com/office/drawing/2016/5/10/chartex" xmlns:cx5="http://schemas.microsoft.com/office/drawing/2016/5/11/chartex" xmlns:cx6="http://schemas.microsoft.com/office/drawing/2016/5/12/chartex" xmlns:cx7="http://schemas.microsoft.com/office/drawing/2016/5/13/chartex" xmlns:cx8="http://schemas.microsoft.com/office/drawing/2016/5/14/chartex" xmlns:mc="http://schemas.openxmlformats.org/markup-compatibility/2006" xmlns:aink="http://schemas.microsoft.com/office/drawing/2016/ink" xmlns:am3d="http://schemas.microsoft.com/office/drawing/2017/model3d" xmlns:o="urn:schemas-microsoft-com:office:office" xmlns:r="http://schemas.openxmlformats.org/officeDocument/2006/relationships" xmlns:m="http://schemas.openxmlformats.org/officeDocument/2006/math" xmlns:v="urn:schemas-microsoft-com:vml" xmlns:wp14="http://schemas.microsoft.com/office/word/2010/wordprocessingDrawing" xmlns:wp="http://schemas.openxmlformats.org/drawingml/2006/wordprocessingDrawing" xmlns:w10="urn:schemas-microsoft-com:office:word" xmlns:w="http://schemas.openxmlformats.org/wordprocessingml/2006/main" xmlns:w14="http://schemas.microsoft.com/office/word/2010/wordml" xmlns:w15="http://schemas.microsoft.com/office/word/2012/wordml" xmlns:w16cid="http://schemas.microsoft.com/office/word/2016/wordml/cid" xmlns:w16se="http://schemas.microsoft.com/office/word/2015/wordml/symex" xmlns:wpg="http://schemas.microsoft.com/office/word/2010/wordprocessingGroup" xmlns:wpi="http://schemas.microsoft.com/office/word/2010/wordprocessingInk" xmlns:wne="http://schemas.microsoft.com/office/word/2006/wordml" xmlns:wps="http://schemas.microsoft.com/office/word/2010/wordprocessingShape" mc:Ignorable="w14 w15 w16se w16cid wp14">
   <w:body>
     <w:p>
+      <w:pPr>
+        <w:rPr>
+          <w:rStyle w:val="Hyperlink"/>
+        </w:rPr>
+      </w:pPr>
       <w:r>
         <w:t xml:space="preserve">Player character - </w:t>
       </w:r>
@@ -11,7 +16,33 @@
           <w:rPr>
             <w:rStyle w:val="Hyperlink"/>
           </w:rPr>
-          <w:t>https://opengameart.org/content/top-down-runner</w:t>
+          <w:t>https://opengameart.org/content/animated-top-down-survivor-player</w:t>
+        </w:r>
+      </w:hyperlink>
+    </w:p>
+    <w:p>
+      <w:r>
+        <w:t xml:space="preserve">Enemies - </w:t>
+      </w:r>
+      <w:hyperlink r:id="rId5" w:history="1">
+        <w:r>
+          <w:rPr>
+            <w:rStyle w:val="Hyperlink"/>
+          </w:rPr>
+          <w:t>https://opengameart.org/content/top-down-animated-zombie-set</w:t>
+        </w:r>
+      </w:hyperlink>
+    </w:p>
+    <w:p>
+      <w:r>
+        <w:t xml:space="preserve">Pistol bullet - </w:t>
+      </w:r>
+      <w:hyperlink r:id="rId6" w:history="1">
+        <w:r>
+          <w:rPr>
+            <w:rStyle w:val="Hyperlink"/>
+          </w:rPr>
+          <w:t>https://opengameart.org/content/tx-bullet-0</w:t>
         </w:r>
       </w:hyperlink>
     </w:p>
@@ -19,6 +50,7 @@
       <w:bookmarkStart w:id="0" w:name="_GoBack"/>
       <w:bookmarkEnd w:id="0"/>
     </w:p>
+    <w:p/>
     <w:sectPr>
       <w:pgSz w:w="11906" w:h="16838"/>
       <w:pgMar w:top="1440" w:right="1440" w:bottom="1440" w:left="1440" w:header="708" w:footer="708" w:gutter="0"/>
@@ -467,6 +499,15 @@
       <w:u w:val="single"/>
     </w:rPr>
   </w:style>
+  <w:style w:type="paragraph" w:styleId="NoSpacing">
+    <w:name w:val="No Spacing"/>
+    <w:uiPriority w:val="1"/>
+    <w:qFormat/>
+    <w:rsid w:val="009848D4"/>
+    <w:pPr>
+      <w:spacing w:after="0" w:line="240" w:lineRule="auto"/>
+    </w:pPr>
+  </w:style>
 </w:styles>
 </file>
 

</xml_diff>

<commit_message>
Pickup guns and ammo, restart game
</commit_message>
<xml_diff>
--- a/References.docx
+++ b/References.docx
@@ -52,6 +52,11 @@
       </w:hyperlink>
     </w:p>
     <w:p>
+      <w:pPr>
+        <w:rPr>
+          <w:rStyle w:val="Hyperlink"/>
+        </w:rPr>
+      </w:pPr>
       <w:r>
         <w:t xml:space="preserve">Shotgun </w:t>
       </w:r>
@@ -68,9 +73,23 @@
       </w:hyperlink>
     </w:p>
     <w:p>
+      <w:r>
+        <w:t xml:space="preserve">Fire - </w:t>
+      </w:r>
+      <w:hyperlink r:id="rId8" w:history="1">
+        <w:r>
+          <w:rPr>
+            <w:rStyle w:val="Hyperlink"/>
+          </w:rPr>
+          <w:t>https://opengameart.org/content/fire-blast</w:t>
+        </w:r>
+      </w:hyperlink>
+    </w:p>
+    <w:p>
       <w:bookmarkStart w:id="0" w:name="_GoBack"/>
       <w:bookmarkEnd w:id="0"/>
     </w:p>
+    <w:p/>
     <w:p/>
     <w:p/>
     <w:p/>

</xml_diff>